<commit_message>
changed little, testing LF changed to CRLF
</commit_message>
<xml_diff>
--- a/CSIS656-SysDesignAndImpl/HW Assignments/Rudolph Book-based HW-assignment turn-ins/Chapter 2 exercises from Syllabus.docx
+++ b/CSIS656-SysDesignAndImpl/HW Assignments/Rudolph Book-based HW-assignment turn-ins/Chapter 2 exercises from Syllabus.docx
@@ -124,8 +124,6 @@
       <w:r>
         <w:tab/>
       </w:r>
-      <w:bookmarkStart w:id="0" w:name="_GoBack"/>
-      <w:bookmarkEnd w:id="0"/>
       <w:r>
         <w:tab/>
       </w:r>
@@ -232,9 +230,10 @@
         <w:t xml:space="preserve"> when parser-generation is occurring.</w:t>
       </w:r>
     </w:p>
-    <w:p/>
-    <w:p/>
-    <w:p/>
+    <w:p>
+      <w:bookmarkStart w:id="0" w:name="_GoBack"/>
+      <w:bookmarkEnd w:id="0"/>
+    </w:p>
     <w:p/>
     <w:sectPr>
       <w:headerReference w:type="default" r:id="rId10"/>
@@ -1411,7 +1410,7 @@
 </file>
 
 <file path=customXml/itemProps1.xml><?xml version="1.0" encoding="utf-8"?>
-<ds:datastoreItem xmlns:ds="http://schemas.openxmlformats.org/officeDocument/2006/customXml" ds:itemID="{632BFDAB-3F9D-40EA-8BA2-9AAF4C75DC67}">
+<ds:datastoreItem xmlns:ds="http://schemas.openxmlformats.org/officeDocument/2006/customXml" ds:itemID="{F2D36F75-D50F-43E3-A0AD-9A36259279E3}">
   <ds:schemaRefs>
     <ds:schemaRef ds:uri="http://schemas.openxmlformats.org/officeDocument/2006/bibliography"/>
   </ds:schemaRefs>

</xml_diff>